<commit_message>
Added dim button after start and fix data saved that did not actually save and added fclose
</commit_message>
<xml_diff>
--- a/To use this program.docx
+++ b/To use this program.docx
@@ -21,6 +21,9 @@
       <w:r>
         <w:t xml:space="preserve"> connected to your PC</w:t>
       </w:r>
+      <w:r>
+        <w:t xml:space="preserve"> via cable</w:t>
+      </w:r>
     </w:p>
     <w:p>
       <w:pPr>
@@ -30,6 +33,30 @@
           <w:numId w:val="1"/>
         </w:numPr>
       </w:pPr>
+      <w:r>
+        <w:t xml:space="preserve">The RFID and sensor circuit </w:t>
+      </w:r>
+    </w:p>
+    <w:p>
+      <w:pPr>
+        <w:pStyle w:val="ListParagraph"/>
+        <w:numPr>
+          <w:ilvl w:val="0"/>
+          <w:numId w:val="1"/>
+        </w:numPr>
+      </w:pPr>
+      <w:r>
+        <w:t>The sensor</w:t>
+      </w:r>
+    </w:p>
+    <w:p>
+      <w:pPr>
+        <w:pStyle w:val="ListParagraph"/>
+        <w:numPr>
+          <w:ilvl w:val="0"/>
+          <w:numId w:val="1"/>
+        </w:numPr>
+      </w:pPr>
       <w:proofErr w:type="spellStart"/>
       <w:r>
         <w:t>Matlab</w:t>
@@ -63,17 +90,6 @@
       </w:r>
       <w:r>
         <w:t xml:space="preserve"> and setup properly</w:t>
-      </w:r>
-    </w:p>
-    <w:p/>
-    <w:p>
-      <w:r>
-        <w:t>What this program does:</w:t>
-      </w:r>
-    </w:p>
-    <w:p>
-      <w:r>
-        <w:t>This program gathers the number of samples</w:t>
       </w:r>
       <w:bookmarkStart w:id="0" w:name="_GoBack"/>
       <w:bookmarkEnd w:id="0"/>
@@ -81,6 +97,23 @@
     <w:p/>
     <w:p>
       <w:r>
+        <w:t>What this program does:</w:t>
+      </w:r>
+    </w:p>
+    <w:p>
+      <w:r>
+        <w:t>This program gathers the number of samples</w:t>
+      </w:r>
+      <w:r>
+        <w:t xml:space="preserve"> and displays the raw data plot and the calibrated plot. Linear regression coefficients can be applied and adjusted before the reading starts. After the reading has done, the data will be save automatically and once again before the program is closed. The LED light indicates the data availability. It becomes yellow when there is a problem with the input data, becomes red if no input data is read, turns black when the program </w:t>
+      </w:r>
+      <w:r>
+        <w:t>finishes or is ready. Once data is collected, it is saved to a CSV file with a timestamp.</w:t>
+      </w:r>
+    </w:p>
+    <w:p/>
+    <w:p>
+      <w:r>
         <w:t>How to use:</w:t>
       </w:r>
     </w:p>
@@ -110,15 +143,28 @@
       <w:r>
         <w:t>“</w:t>
       </w:r>
-      <w:proofErr w:type="spellStart"/>
-      <w:r>
-        <w:t>run_</w:t>
+      <w:r>
+        <w:t>R</w:t>
+      </w:r>
+      <w:r>
+        <w:t>un_</w:t>
+      </w:r>
+      <w:r>
+        <w:t>I</w:t>
+      </w:r>
+      <w:r>
+        <w:t>mproved</w:t>
+      </w:r>
+      <w:r>
+        <w:t>_V</w:t>
       </w:r>
       <w:proofErr w:type="gramStart"/>
       <w:r>
-        <w:t>improved.mlapp</w:t>
-      </w:r>
-      <w:proofErr w:type="spellEnd"/>
+        <w:t>2</w:t>
+      </w:r>
+      <w:r>
+        <w:t>.mlapp</w:t>
+      </w:r>
       <w:proofErr w:type="gramEnd"/>
       <w:r>
         <w:t>”</w:t>
@@ -160,7 +206,13 @@
         </w:numPr>
       </w:pPr>
       <w:r>
-        <w:t>Click “connect/reset” button to open serial communication between your PC and Arduino.</w:t>
+        <w:t>Click “</w:t>
+      </w:r>
+      <w:r>
+        <w:t>C</w:t>
+      </w:r>
+      <w:r>
+        <w:t>onnect” button to open serial communication between your PC and Arduino.</w:t>
       </w:r>
     </w:p>
     <w:p>
@@ -173,6 +225,105 @@
       </w:pPr>
       <w:r>
         <w:t>Place RFID antenna</w:t>
+      </w:r>
+      <w:r>
+        <w:t xml:space="preserve"> close to the sensor. The </w:t>
+      </w:r>
+      <w:r>
+        <w:t xml:space="preserve">LED </w:t>
+      </w:r>
+      <w:r>
+        <w:t>on the RFID reader should blink, indicating that there is a data.</w:t>
+      </w:r>
+    </w:p>
+    <w:p>
+      <w:pPr>
+        <w:pStyle w:val="ListParagraph"/>
+        <w:numPr>
+          <w:ilvl w:val="0"/>
+          <w:numId w:val="2"/>
+        </w:numPr>
+      </w:pPr>
+      <w:r>
+        <w:t xml:space="preserve">Click “Start” button when </w:t>
+      </w:r>
+      <w:r>
+        <w:t>you are ready.</w:t>
+      </w:r>
+    </w:p>
+    <w:p>
+      <w:pPr>
+        <w:pStyle w:val="ListParagraph"/>
+        <w:numPr>
+          <w:ilvl w:val="0"/>
+          <w:numId w:val="2"/>
+        </w:numPr>
+      </w:pPr>
+      <w:r>
+        <w:t>Wait until the LED turns black again.</w:t>
+      </w:r>
+    </w:p>
+    <w:p>
+      <w:pPr>
+        <w:pStyle w:val="ListParagraph"/>
+        <w:numPr>
+          <w:ilvl w:val="0"/>
+          <w:numId w:val="2"/>
+        </w:numPr>
+      </w:pPr>
+      <w:r>
+        <w:t>If you wish to collect more data, simply click “Reset” again and press “Start”</w:t>
+      </w:r>
+    </w:p>
+    <w:p>
+      <w:pPr>
+        <w:pStyle w:val="ListParagraph"/>
+        <w:numPr>
+          <w:ilvl w:val="0"/>
+          <w:numId w:val="2"/>
+        </w:numPr>
+      </w:pPr>
+      <w:r>
+        <w:t>Repeat step 9-10.</w:t>
+      </w:r>
+    </w:p>
+    <w:p>
+      <w:pPr>
+        <w:pStyle w:val="ListParagraph"/>
+        <w:numPr>
+          <w:ilvl w:val="0"/>
+          <w:numId w:val="2"/>
+        </w:numPr>
+      </w:pPr>
+      <w:r>
+        <w:t>Once you are satisfied with data, close the window. Doing this prompts a dialogue block.</w:t>
+      </w:r>
+    </w:p>
+    <w:p>
+      <w:pPr>
+        <w:pStyle w:val="ListParagraph"/>
+        <w:numPr>
+          <w:ilvl w:val="0"/>
+          <w:numId w:val="2"/>
+        </w:numPr>
+      </w:pPr>
+      <w:r>
+        <w:t xml:space="preserve">Select “Yes” if you wish to exit and save </w:t>
+      </w:r>
+      <w:proofErr w:type="gramStart"/>
+      <w:r>
+        <w:t>data, or</w:t>
+      </w:r>
+      <w:proofErr w:type="gramEnd"/>
+      <w:r>
+        <w:t xml:space="preserve"> select “No” if you accidentally click on the close button.</w:t>
+      </w:r>
+    </w:p>
+    <w:p/>
+    <w:p/>
+    <w:p>
+      <w:r>
+        <w:t>Troubleshooting:</w:t>
       </w:r>
     </w:p>
     <w:sectPr>

</xml_diff>

<commit_message>
Reorganized and updated README.MD
</commit_message>
<xml_diff>
--- a/To use this program.docx
+++ b/To use this program.docx
@@ -4,33 +4,67 @@
   <w:body>
     <w:p>
       <w:r>
-        <w:t>To use this program, you need</w:t>
-      </w:r>
-    </w:p>
-    <w:p>
-      <w:pPr>
-        <w:pStyle w:val="ListParagraph"/>
-        <w:numPr>
-          <w:ilvl w:val="0"/>
-          <w:numId w:val="1"/>
-        </w:numPr>
-      </w:pPr>
-      <w:r>
-        <w:t>Arduino Uno</w:t>
-      </w:r>
-      <w:r>
-        <w:t xml:space="preserve"> connected to your PC</w:t>
-      </w:r>
-      <w:r>
-        <w:t xml:space="preserve"> via cable</w:t>
-      </w:r>
-    </w:p>
-    <w:p>
-      <w:pPr>
-        <w:pStyle w:val="ListParagraph"/>
-        <w:numPr>
-          <w:ilvl w:val="0"/>
-          <w:numId w:val="1"/>
+        <w:t># Overview</w:t>
+      </w:r>
+    </w:p>
+    <w:p>
+      <w:r>
+        <w:t xml:space="preserve">This is a private repository for my project at WISEST lab during Summer 2018 as an undergraduate research assistant. This project is a dairy IoT, using chiefly </w:t>
+      </w:r>
+      <w:r>
+        <w:t>MATLAB</w:t>
+      </w:r>
+      <w:r>
+        <w:t xml:space="preserve"> and Arduino (C++). </w:t>
+      </w:r>
+      <w:r>
+        <w:t>MATLAB</w:t>
+      </w:r>
+      <w:r>
+        <w:t xml:space="preserve"> is responsible for gathering data from experiments and finding calibration coefficients. Arduino programs a microcontroller board. The </w:t>
+      </w:r>
+      <w:r>
+        <w:t>goal</w:t>
+      </w:r>
+      <w:r>
+        <w:t xml:space="preserve"> is to monitor </w:t>
+      </w:r>
+      <w:r>
+        <w:t xml:space="preserve">the core </w:t>
+      </w:r>
+      <w:r>
+        <w:t xml:space="preserve">temperature </w:t>
+      </w:r>
+      <w:r>
+        <w:t xml:space="preserve">of livestock </w:t>
+      </w:r>
+      <w:r>
+        <w:t>and to wirelessly send the data through the internet.</w:t>
+      </w:r>
+    </w:p>
+    <w:p>
+      <w:r>
+        <w:t># Requirements</w:t>
+      </w:r>
+    </w:p>
+    <w:p>
+      <w:pPr>
+        <w:pStyle w:val="ListParagraph"/>
+        <w:numPr>
+          <w:ilvl w:val="0"/>
+          <w:numId w:val="3"/>
+        </w:numPr>
+      </w:pPr>
+      <w:r>
+        <w:t>Arduino Uno connected to your PC via cable</w:t>
+      </w:r>
+    </w:p>
+    <w:p>
+      <w:pPr>
+        <w:pStyle w:val="ListParagraph"/>
+        <w:numPr>
+          <w:ilvl w:val="0"/>
+          <w:numId w:val="3"/>
         </w:numPr>
       </w:pPr>
       <w:r>
@@ -42,7 +76,7 @@
         <w:pStyle w:val="ListParagraph"/>
         <w:numPr>
           <w:ilvl w:val="0"/>
-          <w:numId w:val="1"/>
+          <w:numId w:val="3"/>
         </w:numPr>
       </w:pPr>
       <w:r>
@@ -54,278 +88,526 @@
         <w:pStyle w:val="ListParagraph"/>
         <w:numPr>
           <w:ilvl w:val="0"/>
-          <w:numId w:val="1"/>
-        </w:numPr>
-      </w:pPr>
+          <w:numId w:val="3"/>
+        </w:numPr>
+      </w:pPr>
+      <w:r>
+        <w:t xml:space="preserve">MATLAB 2018a (earlier versions might not support all functionalities) installed </w:t>
+      </w:r>
+    </w:p>
+    <w:p>
+      <w:pPr>
+        <w:pStyle w:val="ListParagraph"/>
+        <w:numPr>
+          <w:ilvl w:val="0"/>
+          <w:numId w:val="3"/>
+        </w:numPr>
+      </w:pPr>
+      <w:r>
+        <w:t>MATLAB Support Package for Arduino Hardware installed and setup properly</w:t>
+      </w:r>
+      <w:r>
+        <w:tab/>
+      </w:r>
+    </w:p>
+    <w:p>
+      <w:r>
+        <w:t xml:space="preserve"># What </w:t>
+      </w:r>
+      <w:r>
+        <w:t>these programs do</w:t>
+      </w:r>
+    </w:p>
+    <w:p>
+      <w:r>
+        <w:t>Run_Improved_V</w:t>
+      </w:r>
+      <w:proofErr w:type="gramStart"/>
+      <w:r>
+        <w:t>2.mlapp</w:t>
+      </w:r>
+      <w:proofErr w:type="gramEnd"/>
+      <w:r>
+        <w:t xml:space="preserve"> gathers the number of samples and displays the raw data plot and the calibrated plot. Linear regression coefficients can be applied and adjusted before the reading starts. After the reading has done, the data will be save automatically and once again before the program is closed. The LED light indicates the data availability. It becomes yellow when there is a problem with the input data, becomes red if no input data is read, turns black when the program finishes or is ready. Once data is collected, it is </w:t>
+      </w:r>
+      <w:r>
+        <w:t xml:space="preserve">automatically </w:t>
+      </w:r>
+      <w:r>
+        <w:t>saved to a CSV file with a timestamp.</w:t>
+      </w:r>
+    </w:p>
+    <w:p>
       <w:proofErr w:type="spellStart"/>
       <w:r>
-        <w:t>Matlab</w:t>
+        <w:t>Run_Monitoring.mlapp</w:t>
       </w:r>
       <w:proofErr w:type="spellEnd"/>
       <w:r>
-        <w:t xml:space="preserve"> 2018a (earlier versions might not support all functionalities)</w:t>
-      </w:r>
-      <w:r>
-        <w:t xml:space="preserve"> installed </w:t>
-      </w:r>
-    </w:p>
-    <w:p>
-      <w:pPr>
-        <w:pStyle w:val="ListParagraph"/>
-        <w:numPr>
-          <w:ilvl w:val="0"/>
-          <w:numId w:val="1"/>
-        </w:numPr>
-      </w:pPr>
+        <w:t xml:space="preserve"> is similar to Run_Improved_v</w:t>
+      </w:r>
+      <w:proofErr w:type="gramStart"/>
+      <w:r>
+        <w:t>2.mlapp</w:t>
+      </w:r>
+      <w:proofErr w:type="gramEnd"/>
+      <w:r>
+        <w:t xml:space="preserve">. </w:t>
+      </w:r>
+      <w:r>
+        <w:t xml:space="preserve">It keeps reading data until it is stopped by users. </w:t>
+      </w:r>
+      <w:r>
+        <w:t xml:space="preserve">It has an ability to breakdown data and save data into multiple files every X second specified by users. </w:t>
+      </w:r>
+      <w:r>
+        <w:t xml:space="preserve">In addition to those LEDs, </w:t>
+      </w:r>
       <w:proofErr w:type="spellStart"/>
-      <w:r>
-        <w:t>Matlab</w:t>
+      <w:proofErr w:type="gramStart"/>
+      <w:r>
+        <w:t>Run</w:t>
+      </w:r>
+      <w:proofErr w:type="gramEnd"/>
+      <w:r>
+        <w:t>_Monitoring.mlapp</w:t>
       </w:r>
       <w:proofErr w:type="spellEnd"/>
       <w:r>
-        <w:t xml:space="preserve"> Support Package for Arduino Hardware</w:t>
-      </w:r>
-      <w:r>
-        <w:t xml:space="preserve"> installed</w:t>
-      </w:r>
-      <w:r>
-        <w:t xml:space="preserve"> and setup properly</w:t>
-      </w:r>
+        <w:t xml:space="preserve"> has a blue LED indicating a pause</w:t>
+      </w:r>
+      <w:r>
+        <w:t xml:space="preserve">. </w:t>
+      </w:r>
+      <w:r>
+        <w:t>Unlike the first program, t</w:t>
+      </w:r>
+      <w:r>
+        <w:t>his program does NOT save when closed the program window</w:t>
+      </w:r>
+      <w:r>
+        <w:t>. However, the data should be saved when “Stop” is pressed.</w:t>
+      </w:r>
+    </w:p>
+    <w:p>
       <w:bookmarkStart w:id="0" w:name="_GoBack"/>
       <w:bookmarkEnd w:id="0"/>
+      <w:r>
+        <w:t># How to use "Run_Improved_V2.mlapp" for known sample number</w:t>
+      </w:r>
+    </w:p>
+    <w:p>
+      <w:pPr>
+        <w:pStyle w:val="ListParagraph"/>
+        <w:numPr>
+          <w:ilvl w:val="0"/>
+          <w:numId w:val="4"/>
+        </w:numPr>
+      </w:pPr>
+      <w:r>
+        <w:t>Connect Arduino to your PC.</w:t>
+      </w:r>
+    </w:p>
+    <w:p>
+      <w:pPr>
+        <w:pStyle w:val="ListParagraph"/>
+        <w:numPr>
+          <w:ilvl w:val="0"/>
+          <w:numId w:val="4"/>
+        </w:numPr>
+      </w:pPr>
+      <w:r>
+        <w:t>Double-click on the program “Run_Improved_V</w:t>
+      </w:r>
+      <w:proofErr w:type="gramStart"/>
+      <w:r>
+        <w:t>2.mlapp</w:t>
+      </w:r>
+      <w:proofErr w:type="gramEnd"/>
+      <w:r>
+        <w:t>”.</w:t>
+      </w:r>
+    </w:p>
+    <w:p>
+      <w:pPr>
+        <w:pStyle w:val="ListParagraph"/>
+        <w:numPr>
+          <w:ilvl w:val="0"/>
+          <w:numId w:val="4"/>
+        </w:numPr>
+      </w:pPr>
+      <w:r>
+        <w:t>Change port name to match the port Arduino connected to. You can also check with Device Manager in your Control Panel and look for Port section.</w:t>
+      </w:r>
+    </w:p>
+    <w:p>
+      <w:pPr>
+        <w:pStyle w:val="ListParagraph"/>
+        <w:numPr>
+          <w:ilvl w:val="0"/>
+          <w:numId w:val="4"/>
+        </w:numPr>
+      </w:pPr>
+      <w:r>
+        <w:t>Click “Connect” button to open serial communication between your PC and Arduino.</w:t>
+      </w:r>
+    </w:p>
+    <w:p>
+      <w:pPr>
+        <w:pStyle w:val="ListParagraph"/>
+        <w:numPr>
+          <w:ilvl w:val="0"/>
+          <w:numId w:val="4"/>
+        </w:numPr>
+      </w:pPr>
+      <w:r>
+        <w:t>Adjust the number of samples you wish.</w:t>
+      </w:r>
+    </w:p>
+    <w:p>
+      <w:pPr>
+        <w:pStyle w:val="ListParagraph"/>
+        <w:numPr>
+          <w:ilvl w:val="0"/>
+          <w:numId w:val="4"/>
+        </w:numPr>
+      </w:pPr>
+      <w:r>
+        <w:t>Check a box called “Activate” and a</w:t>
+      </w:r>
+      <w:r>
+        <w:t>djust the coefficients properly</w:t>
+      </w:r>
+      <w:r>
+        <w:t>, if needed</w:t>
+      </w:r>
+      <w:r>
+        <w:t>.</w:t>
+      </w:r>
+    </w:p>
+    <w:p>
+      <w:pPr>
+        <w:pStyle w:val="ListParagraph"/>
+        <w:numPr>
+          <w:ilvl w:val="0"/>
+          <w:numId w:val="4"/>
+        </w:numPr>
+      </w:pPr>
+      <w:r>
+        <w:t>Place RFID antenna close to the sensor. The LED on the RFID reader should blink, indicating that there is a data.</w:t>
+      </w:r>
+    </w:p>
+    <w:p>
+      <w:pPr>
+        <w:pStyle w:val="ListParagraph"/>
+        <w:numPr>
+          <w:ilvl w:val="0"/>
+          <w:numId w:val="4"/>
+        </w:numPr>
+      </w:pPr>
+      <w:r>
+        <w:t>Click “Start” button when you are ready.</w:t>
+      </w:r>
+    </w:p>
+    <w:p>
+      <w:pPr>
+        <w:pStyle w:val="ListParagraph"/>
+        <w:numPr>
+          <w:ilvl w:val="0"/>
+          <w:numId w:val="4"/>
+        </w:numPr>
+      </w:pPr>
+      <w:r>
+        <w:t>Wait until the LED turns black again.</w:t>
+      </w:r>
+    </w:p>
+    <w:p>
+      <w:pPr>
+        <w:pStyle w:val="ListParagraph"/>
+        <w:numPr>
+          <w:ilvl w:val="0"/>
+          <w:numId w:val="4"/>
+        </w:numPr>
+      </w:pPr>
+      <w:r>
+        <w:t>If you wish to collect more data, simply click “Reset” again and press “Start”</w:t>
+      </w:r>
+    </w:p>
+    <w:p>
+      <w:pPr>
+        <w:pStyle w:val="ListParagraph"/>
+        <w:numPr>
+          <w:ilvl w:val="0"/>
+          <w:numId w:val="4"/>
+        </w:numPr>
+      </w:pPr>
+      <w:r>
+        <w:t xml:space="preserve">Repeat step </w:t>
+      </w:r>
+      <w:r>
+        <w:t>8</w:t>
+      </w:r>
+      <w:r>
+        <w:t>-10.</w:t>
+      </w:r>
+    </w:p>
+    <w:p>
+      <w:pPr>
+        <w:pStyle w:val="ListParagraph"/>
+        <w:numPr>
+          <w:ilvl w:val="0"/>
+          <w:numId w:val="4"/>
+        </w:numPr>
+      </w:pPr>
+      <w:r>
+        <w:t>Once you are satisfied with data, close the window. Doing this prompts a dialogue block.</w:t>
+      </w:r>
+    </w:p>
+    <w:p>
+      <w:pPr>
+        <w:pStyle w:val="ListParagraph"/>
+        <w:numPr>
+          <w:ilvl w:val="0"/>
+          <w:numId w:val="4"/>
+        </w:numPr>
+      </w:pPr>
+      <w:r>
+        <w:lastRenderedPageBreak/>
+        <w:t xml:space="preserve">Select “Yes” if you wish to exit and save </w:t>
+      </w:r>
+      <w:r>
+        <w:t>data or</w:t>
+      </w:r>
+      <w:r>
+        <w:t xml:space="preserve"> select “No” if you accidentally click on the close button.</w:t>
+      </w:r>
     </w:p>
     <w:p/>
     <w:p>
       <w:r>
-        <w:t>What this program does:</w:t>
-      </w:r>
-    </w:p>
-    <w:p>
-      <w:r>
-        <w:t>This program gathers the number of samples</w:t>
-      </w:r>
-      <w:r>
-        <w:t xml:space="preserve"> and displays the raw data plot and the calibrated plot. Linear regression coefficients can be applied and adjusted before the reading starts. After the reading has done, the data will be save automatically and once again before the program is closed. The LED light indicates the data availability. It becomes yellow when there is a problem with the input data, becomes red if no input data is read, turns black when the program </w:t>
-      </w:r>
-      <w:r>
-        <w:t>finishes or is ready. Once data is collected, it is saved to a CSV file with a timestamp.</w:t>
+        <w:t># How to use "</w:t>
+      </w:r>
+      <w:proofErr w:type="spellStart"/>
+      <w:r>
+        <w:t>Run_Monitoring.mlapp</w:t>
+      </w:r>
+      <w:proofErr w:type="spellEnd"/>
+      <w:r>
+        <w:t>" for monitoring</w:t>
+      </w:r>
+    </w:p>
+    <w:p>
+      <w:pPr>
+        <w:pStyle w:val="ListParagraph"/>
+        <w:numPr>
+          <w:ilvl w:val="0"/>
+          <w:numId w:val="5"/>
+        </w:numPr>
+      </w:pPr>
+      <w:r>
+        <w:t>Connect Arduino to your PC.</w:t>
+      </w:r>
+    </w:p>
+    <w:p>
+      <w:pPr>
+        <w:pStyle w:val="ListParagraph"/>
+        <w:numPr>
+          <w:ilvl w:val="0"/>
+          <w:numId w:val="5"/>
+        </w:numPr>
+      </w:pPr>
+      <w:r>
+        <w:t>Double-click on the program “</w:t>
+      </w:r>
+      <w:proofErr w:type="spellStart"/>
+      <w:r>
+        <w:t>Run_Monitoring.mlapp</w:t>
+      </w:r>
+      <w:proofErr w:type="spellEnd"/>
+      <w:r>
+        <w:t>”.</w:t>
+      </w:r>
+    </w:p>
+    <w:p>
+      <w:pPr>
+        <w:pStyle w:val="ListParagraph"/>
+        <w:numPr>
+          <w:ilvl w:val="0"/>
+          <w:numId w:val="5"/>
+        </w:numPr>
+      </w:pPr>
+      <w:r>
+        <w:t>Change port name to match the port Arduino connected to. You can also check with Device Manager in your Control Panel and look for Port section.</w:t>
+      </w:r>
+    </w:p>
+    <w:p>
+      <w:pPr>
+        <w:pStyle w:val="ListParagraph"/>
+        <w:numPr>
+          <w:ilvl w:val="0"/>
+          <w:numId w:val="5"/>
+        </w:numPr>
+      </w:pPr>
+      <w:r>
+        <w:t>Click “Connect” button to open serial communication between your PC and Arduino.</w:t>
+      </w:r>
+    </w:p>
+    <w:p>
+      <w:pPr>
+        <w:pStyle w:val="ListParagraph"/>
+        <w:numPr>
+          <w:ilvl w:val="0"/>
+          <w:numId w:val="5"/>
+        </w:numPr>
+      </w:pPr>
+      <w:r>
+        <w:t>Check a box for “save multiple files” if wish to divide data into many smaller files and specify how long in second between each file.</w:t>
+      </w:r>
+    </w:p>
+    <w:p>
+      <w:pPr>
+        <w:pStyle w:val="ListParagraph"/>
+        <w:numPr>
+          <w:ilvl w:val="0"/>
+          <w:numId w:val="5"/>
+        </w:numPr>
+      </w:pPr>
+      <w:r>
+        <w:t>Check a box for “activate” and adjust the coefficients properly, if require calibrated data.</w:t>
+      </w:r>
+    </w:p>
+    <w:p>
+      <w:pPr>
+        <w:pStyle w:val="ListParagraph"/>
+        <w:numPr>
+          <w:ilvl w:val="0"/>
+          <w:numId w:val="5"/>
+        </w:numPr>
+      </w:pPr>
+      <w:r>
+        <w:t>Place RFID antenna close to the sensor. The LED on the RFID reader should blink, indicating that there is data.</w:t>
+      </w:r>
+    </w:p>
+    <w:p>
+      <w:pPr>
+        <w:pStyle w:val="ListParagraph"/>
+        <w:numPr>
+          <w:ilvl w:val="0"/>
+          <w:numId w:val="5"/>
+        </w:numPr>
+      </w:pPr>
+      <w:r>
+        <w:t>Click “Start” button when you are ready.</w:t>
+      </w:r>
+    </w:p>
+    <w:p>
+      <w:pPr>
+        <w:pStyle w:val="ListParagraph"/>
+        <w:numPr>
+          <w:ilvl w:val="0"/>
+          <w:numId w:val="5"/>
+        </w:numPr>
+      </w:pPr>
+      <w:r>
+        <w:t>If necessary, click pause to temporarily stop the program. Note that this does not stop the timer within the program.</w:t>
+      </w:r>
+    </w:p>
+    <w:p>
+      <w:pPr>
+        <w:pStyle w:val="ListParagraph"/>
+        <w:numPr>
+          <w:ilvl w:val="0"/>
+          <w:numId w:val="5"/>
+        </w:numPr>
+      </w:pPr>
+      <w:r>
+        <w:t xml:space="preserve">When achieve </w:t>
+      </w:r>
+      <w:r>
+        <w:t>enough data as desired, click stop to stop reading and save the data.</w:t>
+      </w:r>
+    </w:p>
+    <w:p>
+      <w:pPr>
+        <w:pStyle w:val="ListParagraph"/>
+        <w:numPr>
+          <w:ilvl w:val="0"/>
+          <w:numId w:val="5"/>
+        </w:numPr>
+      </w:pPr>
+      <w:r>
+        <w:t>If wish to collect more data, press “Start”</w:t>
+      </w:r>
+      <w:r>
+        <w:t>.</w:t>
+      </w:r>
+    </w:p>
+    <w:p>
+      <w:pPr>
+        <w:pStyle w:val="ListParagraph"/>
+        <w:numPr>
+          <w:ilvl w:val="0"/>
+          <w:numId w:val="5"/>
+        </w:numPr>
+      </w:pPr>
+      <w:r>
+        <w:t xml:space="preserve">Repeat step </w:t>
+      </w:r>
+      <w:r>
+        <w:t>8</w:t>
+      </w:r>
+      <w:r>
+        <w:t>-1</w:t>
+      </w:r>
+      <w:r>
+        <w:t>1</w:t>
+      </w:r>
+      <w:r>
+        <w:t>.</w:t>
+      </w:r>
+    </w:p>
+    <w:p>
+      <w:pPr>
+        <w:pStyle w:val="ListParagraph"/>
+        <w:numPr>
+          <w:ilvl w:val="0"/>
+          <w:numId w:val="5"/>
+        </w:numPr>
+      </w:pPr>
+      <w:r>
+        <w:t>Once you are satisfied with data, close the window. Doing this prompts a dialogue block.</w:t>
+      </w:r>
+    </w:p>
+    <w:p>
+      <w:pPr>
+        <w:pStyle w:val="ListParagraph"/>
+        <w:numPr>
+          <w:ilvl w:val="0"/>
+          <w:numId w:val="5"/>
+        </w:numPr>
+      </w:pPr>
+      <w:r>
+        <w:t>Select “Yes” if</w:t>
+      </w:r>
+      <w:r>
+        <w:t xml:space="preserve"> </w:t>
+      </w:r>
+      <w:r>
+        <w:t>wish to exit</w:t>
+      </w:r>
+      <w:r>
+        <w:t xml:space="preserve"> or</w:t>
+      </w:r>
+      <w:r>
+        <w:t xml:space="preserve"> select “No” if accidentally click on the close button.</w:t>
+      </w:r>
+    </w:p>
+    <w:p>
+      <w:r>
+        <w:t># Troubleshooting</w:t>
       </w:r>
     </w:p>
     <w:p/>
-    <w:p>
-      <w:r>
-        <w:t>How to use:</w:t>
-      </w:r>
-    </w:p>
-    <w:p>
-      <w:pPr>
-        <w:pStyle w:val="ListParagraph"/>
-        <w:numPr>
-          <w:ilvl w:val="0"/>
-          <w:numId w:val="2"/>
-        </w:numPr>
-      </w:pPr>
-      <w:r>
-        <w:t>Connect Arduino to your PC.</w:t>
-      </w:r>
-    </w:p>
-    <w:p>
-      <w:pPr>
-        <w:pStyle w:val="ListParagraph"/>
-        <w:numPr>
-          <w:ilvl w:val="0"/>
-          <w:numId w:val="2"/>
-        </w:numPr>
-      </w:pPr>
-      <w:r>
-        <w:t xml:space="preserve">Double-click on the program </w:t>
-      </w:r>
-      <w:r>
-        <w:t>“</w:t>
-      </w:r>
-      <w:r>
-        <w:t>R</w:t>
-      </w:r>
-      <w:r>
-        <w:t>un_</w:t>
-      </w:r>
-      <w:r>
-        <w:t>I</w:t>
-      </w:r>
-      <w:r>
-        <w:t>mproved</w:t>
-      </w:r>
-      <w:r>
-        <w:t>_V</w:t>
-      </w:r>
-      <w:proofErr w:type="gramStart"/>
-      <w:r>
-        <w:t>2</w:t>
-      </w:r>
-      <w:r>
-        <w:t>.mlapp</w:t>
-      </w:r>
-      <w:proofErr w:type="gramEnd"/>
-      <w:r>
-        <w:t>”</w:t>
-      </w:r>
-      <w:r>
-        <w:t>.</w:t>
-      </w:r>
-    </w:p>
-    <w:p>
-      <w:pPr>
-        <w:pStyle w:val="ListParagraph"/>
-        <w:numPr>
-          <w:ilvl w:val="0"/>
-          <w:numId w:val="2"/>
-        </w:numPr>
-      </w:pPr>
-      <w:r>
-        <w:t>Change port name to match the port Arduino connected to. You can also check with Device Manager in your Control Panel and look for Port section.</w:t>
-      </w:r>
-    </w:p>
-    <w:p>
-      <w:pPr>
-        <w:pStyle w:val="ListParagraph"/>
-        <w:numPr>
-          <w:ilvl w:val="0"/>
-          <w:numId w:val="2"/>
-        </w:numPr>
-      </w:pPr>
-      <w:r>
-        <w:t>Adjust the number of samples you wish.</w:t>
-      </w:r>
-    </w:p>
-    <w:p>
-      <w:pPr>
-        <w:pStyle w:val="ListParagraph"/>
-        <w:numPr>
-          <w:ilvl w:val="0"/>
-          <w:numId w:val="2"/>
-        </w:numPr>
-      </w:pPr>
-      <w:r>
-        <w:t>Click “</w:t>
-      </w:r>
-      <w:r>
-        <w:t>C</w:t>
-      </w:r>
-      <w:r>
-        <w:t>onnect” button to open serial communication between your PC and Arduino.</w:t>
-      </w:r>
-    </w:p>
-    <w:p>
-      <w:pPr>
-        <w:pStyle w:val="ListParagraph"/>
-        <w:numPr>
-          <w:ilvl w:val="0"/>
-          <w:numId w:val="2"/>
-        </w:numPr>
-      </w:pPr>
-      <w:r>
-        <w:t>Place RFID antenna</w:t>
-      </w:r>
-      <w:r>
-        <w:t xml:space="preserve"> close to the sensor. The </w:t>
-      </w:r>
-      <w:r>
-        <w:t xml:space="preserve">LED </w:t>
-      </w:r>
-      <w:r>
-        <w:t>on the RFID reader should blink, indicating that there is a data.</w:t>
-      </w:r>
-    </w:p>
-    <w:p>
-      <w:pPr>
-        <w:pStyle w:val="ListParagraph"/>
-        <w:numPr>
-          <w:ilvl w:val="0"/>
-          <w:numId w:val="2"/>
-        </w:numPr>
-      </w:pPr>
-      <w:r>
-        <w:t xml:space="preserve">Click “Start” button when </w:t>
-      </w:r>
-      <w:r>
-        <w:t>you are ready.</w:t>
-      </w:r>
-    </w:p>
-    <w:p>
-      <w:pPr>
-        <w:pStyle w:val="ListParagraph"/>
-        <w:numPr>
-          <w:ilvl w:val="0"/>
-          <w:numId w:val="2"/>
-        </w:numPr>
-      </w:pPr>
-      <w:r>
-        <w:t>Wait until the LED turns black again.</w:t>
-      </w:r>
-    </w:p>
-    <w:p>
-      <w:pPr>
-        <w:pStyle w:val="ListParagraph"/>
-        <w:numPr>
-          <w:ilvl w:val="0"/>
-          <w:numId w:val="2"/>
-        </w:numPr>
-      </w:pPr>
-      <w:r>
-        <w:t>If you wish to collect more data, simply click “Reset” again and press “Start”</w:t>
-      </w:r>
-    </w:p>
-    <w:p>
-      <w:pPr>
-        <w:pStyle w:val="ListParagraph"/>
-        <w:numPr>
-          <w:ilvl w:val="0"/>
-          <w:numId w:val="2"/>
-        </w:numPr>
-      </w:pPr>
-      <w:r>
-        <w:t>Repeat step 9-10.</w:t>
-      </w:r>
-    </w:p>
-    <w:p>
-      <w:pPr>
-        <w:pStyle w:val="ListParagraph"/>
-        <w:numPr>
-          <w:ilvl w:val="0"/>
-          <w:numId w:val="2"/>
-        </w:numPr>
-      </w:pPr>
-      <w:r>
-        <w:t>Once you are satisfied with data, close the window. Doing this prompts a dialogue block.</w:t>
-      </w:r>
-    </w:p>
-    <w:p>
-      <w:pPr>
-        <w:pStyle w:val="ListParagraph"/>
-        <w:numPr>
-          <w:ilvl w:val="0"/>
-          <w:numId w:val="2"/>
-        </w:numPr>
-      </w:pPr>
-      <w:r>
-        <w:t xml:space="preserve">Select “Yes” if you wish to exit and save </w:t>
-      </w:r>
-      <w:proofErr w:type="gramStart"/>
-      <w:r>
-        <w:t>data, or</w:t>
-      </w:r>
-      <w:proofErr w:type="gramEnd"/>
-      <w:r>
-        <w:t xml:space="preserve"> select “No” if you accidentally click on the close button.</w:t>
-      </w:r>
-    </w:p>
-    <w:p/>
-    <w:p/>
-    <w:p>
-      <w:r>
-        <w:t>Troubleshooting:</w:t>
-      </w:r>
-    </w:p>
     <w:sectPr>
       <w:pgSz w:w="12240" w:h="15840" w:code="1"/>
       <w:pgMar w:top="1440" w:right="1440" w:bottom="1440" w:left="1440" w:header="720" w:footer="720" w:gutter="0"/>
@@ -428,10 +710,277 @@
     </w:lvl>
   </w:abstractNum>
   <w:abstractNum w:abstractNumId="1" w15:restartNumberingAfterBreak="0">
+    <w:nsid w:val="37AF6371"/>
+    <w:multiLevelType w:val="hybridMultilevel"/>
+    <w:tmpl w:val="CC184D4C"/>
+    <w:lvl w:ilvl="0" w:tplc="2D4C042E">
+      <w:start w:val="1"/>
+      <w:numFmt w:val="decimal"/>
+      <w:lvlText w:val="%1."/>
+      <w:lvlJc w:val="left"/>
+      <w:pPr>
+        <w:ind w:left="1080" w:hanging="360"/>
+      </w:pPr>
+      <w:rPr>
+        <w:rFonts w:hint="default"/>
+      </w:rPr>
+    </w:lvl>
+    <w:lvl w:ilvl="1" w:tplc="04090019" w:tentative="1">
+      <w:start w:val="1"/>
+      <w:numFmt w:val="lowerLetter"/>
+      <w:lvlText w:val="%2."/>
+      <w:lvlJc w:val="left"/>
+      <w:pPr>
+        <w:ind w:left="1800" w:hanging="360"/>
+      </w:pPr>
+    </w:lvl>
+    <w:lvl w:ilvl="2" w:tplc="0409001B" w:tentative="1">
+      <w:start w:val="1"/>
+      <w:numFmt w:val="lowerRoman"/>
+      <w:lvlText w:val="%3."/>
+      <w:lvlJc w:val="right"/>
+      <w:pPr>
+        <w:ind w:left="2520" w:hanging="180"/>
+      </w:pPr>
+    </w:lvl>
+    <w:lvl w:ilvl="3" w:tplc="0409000F" w:tentative="1">
+      <w:start w:val="1"/>
+      <w:numFmt w:val="decimal"/>
+      <w:lvlText w:val="%4."/>
+      <w:lvlJc w:val="left"/>
+      <w:pPr>
+        <w:ind w:left="3240" w:hanging="360"/>
+      </w:pPr>
+    </w:lvl>
+    <w:lvl w:ilvl="4" w:tplc="04090019" w:tentative="1">
+      <w:start w:val="1"/>
+      <w:numFmt w:val="lowerLetter"/>
+      <w:lvlText w:val="%5."/>
+      <w:lvlJc w:val="left"/>
+      <w:pPr>
+        <w:ind w:left="3960" w:hanging="360"/>
+      </w:pPr>
+    </w:lvl>
+    <w:lvl w:ilvl="5" w:tplc="0409001B" w:tentative="1">
+      <w:start w:val="1"/>
+      <w:numFmt w:val="lowerRoman"/>
+      <w:lvlText w:val="%6."/>
+      <w:lvlJc w:val="right"/>
+      <w:pPr>
+        <w:ind w:left="4680" w:hanging="180"/>
+      </w:pPr>
+    </w:lvl>
+    <w:lvl w:ilvl="6" w:tplc="0409000F" w:tentative="1">
+      <w:start w:val="1"/>
+      <w:numFmt w:val="decimal"/>
+      <w:lvlText w:val="%7."/>
+      <w:lvlJc w:val="left"/>
+      <w:pPr>
+        <w:ind w:left="5400" w:hanging="360"/>
+      </w:pPr>
+    </w:lvl>
+    <w:lvl w:ilvl="7" w:tplc="04090019" w:tentative="1">
+      <w:start w:val="1"/>
+      <w:numFmt w:val="lowerLetter"/>
+      <w:lvlText w:val="%8."/>
+      <w:lvlJc w:val="left"/>
+      <w:pPr>
+        <w:ind w:left="6120" w:hanging="360"/>
+      </w:pPr>
+    </w:lvl>
+    <w:lvl w:ilvl="8" w:tplc="0409001B" w:tentative="1">
+      <w:start w:val="1"/>
+      <w:numFmt w:val="lowerRoman"/>
+      <w:lvlText w:val="%9."/>
+      <w:lvlJc w:val="right"/>
+      <w:pPr>
+        <w:ind w:left="6840" w:hanging="180"/>
+      </w:pPr>
+    </w:lvl>
+  </w:abstractNum>
+  <w:abstractNum w:abstractNumId="2" w15:restartNumberingAfterBreak="0">
+    <w:nsid w:val="4E7F25A9"/>
+    <w:multiLevelType w:val="hybridMultilevel"/>
+    <w:tmpl w:val="6204ACFC"/>
+    <w:lvl w:ilvl="0" w:tplc="9756696A">
+      <w:start w:val="1"/>
+      <w:numFmt w:val="decimal"/>
+      <w:lvlText w:val="%1."/>
+      <w:lvlJc w:val="left"/>
+      <w:pPr>
+        <w:ind w:left="1080" w:hanging="360"/>
+      </w:pPr>
+      <w:rPr>
+        <w:rFonts w:hint="default"/>
+      </w:rPr>
+    </w:lvl>
+    <w:lvl w:ilvl="1" w:tplc="04090019" w:tentative="1">
+      <w:start w:val="1"/>
+      <w:numFmt w:val="lowerLetter"/>
+      <w:lvlText w:val="%2."/>
+      <w:lvlJc w:val="left"/>
+      <w:pPr>
+        <w:ind w:left="1800" w:hanging="360"/>
+      </w:pPr>
+    </w:lvl>
+    <w:lvl w:ilvl="2" w:tplc="0409001B" w:tentative="1">
+      <w:start w:val="1"/>
+      <w:numFmt w:val="lowerRoman"/>
+      <w:lvlText w:val="%3."/>
+      <w:lvlJc w:val="right"/>
+      <w:pPr>
+        <w:ind w:left="2520" w:hanging="180"/>
+      </w:pPr>
+    </w:lvl>
+    <w:lvl w:ilvl="3" w:tplc="0409000F" w:tentative="1">
+      <w:start w:val="1"/>
+      <w:numFmt w:val="decimal"/>
+      <w:lvlText w:val="%4."/>
+      <w:lvlJc w:val="left"/>
+      <w:pPr>
+        <w:ind w:left="3240" w:hanging="360"/>
+      </w:pPr>
+    </w:lvl>
+    <w:lvl w:ilvl="4" w:tplc="04090019" w:tentative="1">
+      <w:start w:val="1"/>
+      <w:numFmt w:val="lowerLetter"/>
+      <w:lvlText w:val="%5."/>
+      <w:lvlJc w:val="left"/>
+      <w:pPr>
+        <w:ind w:left="3960" w:hanging="360"/>
+      </w:pPr>
+    </w:lvl>
+    <w:lvl w:ilvl="5" w:tplc="0409001B" w:tentative="1">
+      <w:start w:val="1"/>
+      <w:numFmt w:val="lowerRoman"/>
+      <w:lvlText w:val="%6."/>
+      <w:lvlJc w:val="right"/>
+      <w:pPr>
+        <w:ind w:left="4680" w:hanging="180"/>
+      </w:pPr>
+    </w:lvl>
+    <w:lvl w:ilvl="6" w:tplc="0409000F" w:tentative="1">
+      <w:start w:val="1"/>
+      <w:numFmt w:val="decimal"/>
+      <w:lvlText w:val="%7."/>
+      <w:lvlJc w:val="left"/>
+      <w:pPr>
+        <w:ind w:left="5400" w:hanging="360"/>
+      </w:pPr>
+    </w:lvl>
+    <w:lvl w:ilvl="7" w:tplc="04090019" w:tentative="1">
+      <w:start w:val="1"/>
+      <w:numFmt w:val="lowerLetter"/>
+      <w:lvlText w:val="%8."/>
+      <w:lvlJc w:val="left"/>
+      <w:pPr>
+        <w:ind w:left="6120" w:hanging="360"/>
+      </w:pPr>
+    </w:lvl>
+    <w:lvl w:ilvl="8" w:tplc="0409001B" w:tentative="1">
+      <w:start w:val="1"/>
+      <w:numFmt w:val="lowerRoman"/>
+      <w:lvlText w:val="%9."/>
+      <w:lvlJc w:val="right"/>
+      <w:pPr>
+        <w:ind w:left="6840" w:hanging="180"/>
+      </w:pPr>
+    </w:lvl>
+  </w:abstractNum>
+  <w:abstractNum w:abstractNumId="3" w15:restartNumberingAfterBreak="0">
     <w:nsid w:val="55944C1A"/>
     <w:multiLevelType w:val="hybridMultilevel"/>
     <w:tmpl w:val="78BC3D74"/>
     <w:lvl w:ilvl="0" w:tplc="C1847E3E">
+      <w:start w:val="1"/>
+      <w:numFmt w:val="decimal"/>
+      <w:lvlText w:val="%1."/>
+      <w:lvlJc w:val="left"/>
+      <w:pPr>
+        <w:ind w:left="1080" w:hanging="360"/>
+      </w:pPr>
+      <w:rPr>
+        <w:rFonts w:hint="default"/>
+      </w:rPr>
+    </w:lvl>
+    <w:lvl w:ilvl="1" w:tplc="04090019" w:tentative="1">
+      <w:start w:val="1"/>
+      <w:numFmt w:val="lowerLetter"/>
+      <w:lvlText w:val="%2."/>
+      <w:lvlJc w:val="left"/>
+      <w:pPr>
+        <w:ind w:left="1800" w:hanging="360"/>
+      </w:pPr>
+    </w:lvl>
+    <w:lvl w:ilvl="2" w:tplc="0409001B" w:tentative="1">
+      <w:start w:val="1"/>
+      <w:numFmt w:val="lowerRoman"/>
+      <w:lvlText w:val="%3."/>
+      <w:lvlJc w:val="right"/>
+      <w:pPr>
+        <w:ind w:left="2520" w:hanging="180"/>
+      </w:pPr>
+    </w:lvl>
+    <w:lvl w:ilvl="3" w:tplc="0409000F" w:tentative="1">
+      <w:start w:val="1"/>
+      <w:numFmt w:val="decimal"/>
+      <w:lvlText w:val="%4."/>
+      <w:lvlJc w:val="left"/>
+      <w:pPr>
+        <w:ind w:left="3240" w:hanging="360"/>
+      </w:pPr>
+    </w:lvl>
+    <w:lvl w:ilvl="4" w:tplc="04090019" w:tentative="1">
+      <w:start w:val="1"/>
+      <w:numFmt w:val="lowerLetter"/>
+      <w:lvlText w:val="%5."/>
+      <w:lvlJc w:val="left"/>
+      <w:pPr>
+        <w:ind w:left="3960" w:hanging="360"/>
+      </w:pPr>
+    </w:lvl>
+    <w:lvl w:ilvl="5" w:tplc="0409001B" w:tentative="1">
+      <w:start w:val="1"/>
+      <w:numFmt w:val="lowerRoman"/>
+      <w:lvlText w:val="%6."/>
+      <w:lvlJc w:val="right"/>
+      <w:pPr>
+        <w:ind w:left="4680" w:hanging="180"/>
+      </w:pPr>
+    </w:lvl>
+    <w:lvl w:ilvl="6" w:tplc="0409000F" w:tentative="1">
+      <w:start w:val="1"/>
+      <w:numFmt w:val="decimal"/>
+      <w:lvlText w:val="%7."/>
+      <w:lvlJc w:val="left"/>
+      <w:pPr>
+        <w:ind w:left="5400" w:hanging="360"/>
+      </w:pPr>
+    </w:lvl>
+    <w:lvl w:ilvl="7" w:tplc="04090019" w:tentative="1">
+      <w:start w:val="1"/>
+      <w:numFmt w:val="lowerLetter"/>
+      <w:lvlText w:val="%8."/>
+      <w:lvlJc w:val="left"/>
+      <w:pPr>
+        <w:ind w:left="6120" w:hanging="360"/>
+      </w:pPr>
+    </w:lvl>
+    <w:lvl w:ilvl="8" w:tplc="0409001B" w:tentative="1">
+      <w:start w:val="1"/>
+      <w:numFmt w:val="lowerRoman"/>
+      <w:lvlText w:val="%9."/>
+      <w:lvlJc w:val="right"/>
+      <w:pPr>
+        <w:ind w:left="6840" w:hanging="180"/>
+      </w:pPr>
+    </w:lvl>
+  </w:abstractNum>
+  <w:abstractNum w:abstractNumId="4" w15:restartNumberingAfterBreak="0">
+    <w:nsid w:val="7A2E02C2"/>
+    <w:multiLevelType w:val="hybridMultilevel"/>
+    <w:tmpl w:val="AD6690C6"/>
+    <w:lvl w:ilvl="0" w:tplc="622EE13E">
       <w:start w:val="1"/>
       <w:numFmt w:val="decimal"/>
       <w:lvlText w:val="%1."/>
@@ -520,7 +1069,16 @@
     <w:abstractNumId w:val="0"/>
   </w:num>
   <w:num w:numId="2">
+    <w:abstractNumId w:val="3"/>
+  </w:num>
+  <w:num w:numId="3">
+    <w:abstractNumId w:val="2"/>
+  </w:num>
+  <w:num w:numId="4">
     <w:abstractNumId w:val="1"/>
+  </w:num>
+  <w:num w:numId="5">
+    <w:abstractNumId w:val="4"/>
   </w:num>
 </w:numbering>
 </file>

</xml_diff>